<commit_message>
changes committed at basic maven, spring, webresources, hibernate, logging, loginpage
</commit_message>
<xml_diff>
--- a/Project Title.docx
+++ b/Project Title.docx
@@ -244,7 +244,23 @@
         <w:jc w:val="both"/>
       </w:pPr>
       <w:r>
-        <w:t xml:space="preserve">After preserving the mails at filesystem, this will module will index the resume at Solr Index with basic categorization.  Where Solr will act as the indexer. </w:t>
+        <w:t xml:space="preserve">After preserving the mails at filesystem, this will module will index the resume at </w:t>
+      </w:r>
+      <w:proofErr w:type="spellStart"/>
+      <w:r>
+        <w:t>Solr</w:t>
+      </w:r>
+      <w:proofErr w:type="spellEnd"/>
+      <w:r>
+        <w:t xml:space="preserve"> Index with basic categorization.  Where </w:t>
+      </w:r>
+      <w:proofErr w:type="spellStart"/>
+      <w:r>
+        <w:t>Solr</w:t>
+      </w:r>
+      <w:proofErr w:type="spellEnd"/>
+      <w:r>
+        <w:t xml:space="preserve"> will act as the indexer. </w:t>
       </w:r>
     </w:p>
     <w:p>
@@ -261,7 +277,15 @@
         <w:jc w:val="both"/>
       </w:pPr>
       <w:r>
-        <w:t>Once the resumes are indexed at solr, t</w:t>
+        <w:t xml:space="preserve">Once the resumes are indexed at </w:t>
+      </w:r>
+      <w:proofErr w:type="spellStart"/>
+      <w:r>
+        <w:t>solr</w:t>
+      </w:r>
+      <w:proofErr w:type="spellEnd"/>
+      <w:r>
+        <w:t>, t</w:t>
       </w:r>
       <w:r>
         <w:t xml:space="preserve">his module will </w:t>
@@ -311,7 +335,15 @@
         <w:t xml:space="preserve"> from the common resume warehouse. The filters will help the recruiters easy to search the right </w:t>
       </w:r>
       <w:r>
-        <w:t xml:space="preserve">candidate based </w:t>
+        <w:t xml:space="preserve">candidate </w:t>
+      </w:r>
+      <w:proofErr w:type="gramStart"/>
+      <w:r>
+        <w:t>based</w:t>
+      </w:r>
+      <w:proofErr w:type="gramEnd"/>
+      <w:r>
+        <w:t xml:space="preserve"> </w:t>
       </w:r>
     </w:p>
     <w:p>
@@ -328,11 +360,7 @@
         <w:jc w:val="both"/>
       </w:pPr>
       <w:r>
-        <w:t xml:space="preserve">This module will help the recruiters to collect the score of the candidate and feedback of interviewer.  Then based on the decision of the recruiters, it will allow the candidate to next round or </w:t>
-      </w:r>
-      <w:r>
-        <w:lastRenderedPageBreak/>
-        <w:t>reject the candidate. All the rejected candidates’ details need to store and blacklist the candidate for the particular period of time according to the companies’ regulation.</w:t>
+        <w:t>This module will help the recruiters to collect the score of the candidate and feedback of interviewer.  Then based on the decision of the recruiters, it will allow the candidate to next round or reject the candidate. All the rejected candidates’ details need to store and blacklist the candidate for the particular period of time according to the companies’ regulation.</w:t>
       </w:r>
     </w:p>
     <w:p>
@@ -345,8 +373,21 @@
     </w:p>
     <w:p>
       <w:r>
-        <w:t>Java 8, Tomcat 8, Maven 3, MS SQL Server, Solr Index, etc</w:t>
-      </w:r>
+        <w:t xml:space="preserve">Java 8, Tomcat 8, Maven 3, MS SQL Server, </w:t>
+      </w:r>
+      <w:proofErr w:type="spellStart"/>
+      <w:r>
+        <w:t>Solr</w:t>
+      </w:r>
+      <w:proofErr w:type="spellEnd"/>
+      <w:r>
+        <w:t xml:space="preserve"> Index, </w:t>
+      </w:r>
+      <w:proofErr w:type="spellStart"/>
+      <w:r>
+        <w:t>etc</w:t>
+      </w:r>
+      <w:proofErr w:type="spellEnd"/>
     </w:p>
     <w:p>
       <w:pPr>
@@ -407,8 +448,35 @@
       </w:r>
     </w:p>
     <w:p>
-      <w:bookmarkStart w:id="0" w:name="_GoBack"/>
-      <w:bookmarkEnd w:id="0"/>
+      <w:r>
+        <w:t>TODO</w:t>
+      </w:r>
+    </w:p>
+    <w:p>
+      <w:r>
+        <w:t xml:space="preserve">Design </w:t>
+      </w:r>
+      <w:proofErr w:type="gramStart"/>
+      <w:r>
+        <w:t>document(</w:t>
+      </w:r>
+      <w:proofErr w:type="gramEnd"/>
+      <w:r>
+        <w:t xml:space="preserve">class </w:t>
+      </w:r>
+      <w:proofErr w:type="spellStart"/>
+      <w:r>
+        <w:t>diagram,uml</w:t>
+      </w:r>
+      <w:proofErr w:type="spellEnd"/>
+      <w:r>
+        <w:t xml:space="preserve"> diagram), Unit test cases </w:t>
+      </w:r>
+    </w:p>
+    <w:p>
+      <w:r>
+        <w:t>Presentation</w:t>
+      </w:r>
     </w:p>
     <w:sectPr>
       <w:pgSz w:w="12240" w:h="15840"/>

</xml_diff>